<commit_message>
Paragraph: fistLineIndent, shadingPattern, border, spacing
</commit_message>
<xml_diff>
--- a/src/test/resources/template/render_paragraph.docx
+++ b/src/test/resources/template/render_paragraph.docx
@@ -287,9 +287,6 @@
           <w:p>
             <w:pPr>
               <w:jc w:val="left"/>
-              <w:rPr>
-                <w:rFonts w:hint="eastAsia"/>
-              </w:rPr>
             </w:pPr>
             <w:r>
               <w:rPr>
@@ -304,9 +301,6 @@
           <w:p>
             <w:pPr>
               <w:jc w:val="left"/>
-              <w:rPr>
-                <w:rFonts w:hint="eastAsia"/>
-              </w:rPr>
             </w:pPr>
           </w:p>
         </w:tc>
@@ -317,9 +311,6 @@
           <w:p>
             <w:pPr>
               <w:jc w:val="left"/>
-              <w:rPr>
-                <w:rFonts w:hint="eastAsia"/>
-              </w:rPr>
             </w:pPr>
           </w:p>
         </w:tc>
@@ -332,9 +323,6 @@
           <w:p>
             <w:pPr>
               <w:jc w:val="left"/>
-              <w:rPr>
-                <w:rFonts w:hint="eastAsia"/>
-              </w:rPr>
             </w:pPr>
           </w:p>
         </w:tc>
@@ -345,9 +333,6 @@
           <w:p>
             <w:pPr>
               <w:jc w:val="left"/>
-              <w:rPr>
-                <w:rFonts w:hint="eastAsia"/>
-              </w:rPr>
             </w:pPr>
           </w:p>
         </w:tc>
@@ -356,10 +341,23 @@
     <w:p>
       <w:pPr>
         <w:jc w:val="left"/>
+      </w:pPr>
+    </w:p>
+    <w:p>
+      <w:pPr>
+        <w:jc w:val="left"/>
+      </w:pPr>
+    </w:p>
+    <w:p>
+      <w:pPr>
+        <w:jc w:val="left"/>
         <w:rPr>
           <w:rFonts w:hint="eastAsia"/>
         </w:rPr>
       </w:pPr>
+      <w:r>
+        <w:t>{{styleParagraph}}</w:t>
+      </w:r>
     </w:p>
     <w:sectPr>
       <w:pgSz w:w="11906" w:h="16838"/>

</xml_diff>